<commit_message>
Alinhamento ao meio v0.1.1
</commit_message>
<xml_diff>
--- a/folder Oconlogia.docx
+++ b/folder Oconlogia.docx
@@ -45,7 +45,7 @@
                   <wp:posOffset>-106680</wp:posOffset>
                 </wp:positionH>
                 <wp:positionV relativeFrom="paragraph">
-                  <wp:posOffset>-443865</wp:posOffset>
+                  <wp:posOffset>-462915</wp:posOffset>
                 </wp:positionV>
                 <wp:extent cx="2980690" cy="6200140"/>
                 <wp:effectExtent l="15875" t="31750" r="70485" b="16510"/>
@@ -140,8 +140,8 @@
           </mc:Choice>
           <mc:Fallback>
             <w:pict>
-              <v:roundrect id="_x0000_s1026" o:spid="_x0000_s1026" o:spt="2" style="position:absolute;left:0pt;margin-left:-8.4pt;margin-top:-34.95pt;height:488.2pt;width:234.7pt;z-index:-251656192;v-text-anchor:middle;mso-width-relative:page;mso-height-relative:page;" fillcolor="#5B9BD5 [3204]" filled="t" stroked="f" coordsize="21600,21600" arcsize="0.0315740740740741" o:gfxdata="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">
-                <v:fill type="tile" on="t" color2="#FFFFFF [3212]" opacity="26214f" o:title="kki" focussize="0,0" recolor="t" rotate="t" r:id="rId4"/>
+              <v:roundrect id="_x0000_s1026" o:spid="_x0000_s1026" o:spt="2" style="position:absolute;left:0pt;margin-left:-8.4pt;margin-top:-36.45pt;height:488.2pt;width:234.7pt;z-index:-251656192;v-text-anchor:middle;mso-width-relative:page;mso-height-relative:page;" filled="t" stroked="f" coordsize="21600,21600" arcsize="0.0315740740740741" o:gfxdata="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">
+                <v:fill type="tile" on="t" opacity="26214f" focussize="0,0" recolor="t" rotate="t" r:id="rId4"/>
                 <v:stroke on="f" weight="0.5pt" miterlimit="8" joinstyle="miter"/>
                 <v:imagedata o:title=""/>
                 <o:lock v:ext="edit" aspectratio="f"/>
@@ -459,15 +459,6 @@
                         <a:ln w="6350">
                           <a:noFill/>
                         </a:ln>
-                        <a:extLst>
-                          <a:ext uri="{909E8E84-426E-40DD-AFC4-6F175D3DCCD1}">
-                            <a14:hiddenFill xmlns:a14="http://schemas.microsoft.com/office/drawing/2010/main">
-                              <a:solidFill>
-                                <a:schemeClr val="lt1"/>
-                              </a:solidFill>
-                            </a14:hiddenFill>
-                          </a:ext>
-                        </a:extLst>
                       </wps:spPr>
                       <wps:style>
                         <a:lnRef idx="0">
@@ -615,7 +606,7 @@
           </mc:Choice>
           <mc:Fallback>
             <w:pict>
-              <v:shape id="_x0000_s1026" o:spid="_x0000_s1026" o:spt="202" type="#_x0000_t202" style="position:absolute;left:0pt;margin-left:10.4pt;margin-top:11.2pt;height:114.4pt;width:209pt;z-index:251659264;mso-width-relative:page;mso-height-relative:page;" filled="f" stroked="f" coordsize="21600,21600" o:gfxdata="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">
+              <v:shape id="_x0000_s1026" o:spid="_x0000_s1026" o:spt="202" type="#_x0000_t202" style="position:absolute;left:0pt;margin-left:10.4pt;margin-top:11.2pt;height:114.4pt;width:209pt;z-index:251659264;mso-width-relative:page;mso-height-relative:page;" filled="f" stroked="f" coordsize="21600,21600" o:gfxdata="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">
                 <v:fill on="f" focussize="0,0"/>
                 <v:stroke on="f" weight="0.5pt"/>
                 <v:imagedata o:title=""/>
@@ -1046,7 +1037,7 @@
           </mc:Choice>
           <mc:Fallback>
             <w:pict>
-              <v:shape id="_x0000_s1026" o:spid="_x0000_s1026" o:spt="202" type="#_x0000_t202" style="position:absolute;left:0pt;margin-left:-6.1pt;margin-top:0.9pt;height:145.8pt;width:230.55pt;z-index:251662336;mso-width-relative:page;mso-height-relative:page;" filled="f" stroked="f" coordsize="21600,21600" o:gfxdata="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">
+              <v:shape id="_x0000_s1026" o:spid="_x0000_s1026" o:spt="202" type="#_x0000_t202" style="position:absolute;left:0pt;margin-left:-6.1pt;margin-top:0.9pt;height:145.8pt;width:230.55pt;z-index:251662336;mso-width-relative:page;mso-height-relative:page;" filled="f" stroked="f" coordsize="21600,21600" o:gfxdata="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">
                 <v:fill on="f" focussize="0,0"/>
                 <v:stroke on="f" weight="0.5pt"/>
                 <v:imagedata o:title=""/>
@@ -1352,7 +1343,7 @@
           </mc:Choice>
           <mc:Fallback>
             <w:pict>
-              <v:line id="_x0000_s1026" o:spid="_x0000_s1026" o:spt="20" style="position:absolute;left:0pt;margin-left:-5.45pt;margin-top:-67.95pt;height:588.75pt;width:0pt;z-index:251663360;mso-width-relative:page;mso-height-relative:page;" filled="f" stroked="t" coordsize="21600,21600" o:gfxdata="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">
+              <v:line id="_x0000_s1026" o:spid="_x0000_s1026" o:spt="20" style="position:absolute;left:0pt;margin-left:-5.45pt;margin-top:-67.95pt;height:588.75pt;width:0pt;z-index:251663360;mso-width-relative:page;mso-height-relative:page;" filled="f" stroked="t" coordsize="21600,21600" o:gfxdata="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">
                 <v:fill on="f" focussize="0,0"/>
                 <v:stroke weight="0.5pt" color="#5B9BD5 [3204]" miterlimit="8" joinstyle="miter"/>
                 <v:imagedata o:title=""/>
@@ -1377,7 +1368,7 @@
                   <wp:posOffset>20955</wp:posOffset>
                 </wp:positionH>
                 <wp:positionV relativeFrom="paragraph">
-                  <wp:posOffset>-462915</wp:posOffset>
+                  <wp:posOffset>-481330</wp:posOffset>
                 </wp:positionV>
                 <wp:extent cx="2934335" cy="6237605"/>
                 <wp:effectExtent l="15875" t="31750" r="78740" b="17145"/>
@@ -1477,8 +1468,8 @@
           </mc:Choice>
           <mc:Fallback>
             <w:pict>
-              <v:roundrect id="_x0000_s1026" o:spid="_x0000_s1026" o:spt="2" style="position:absolute;left:0pt;margin-left:1.65pt;margin-top:-36.45pt;height:491.15pt;width:231.05pt;z-index:-251633664;v-text-anchor:middle;mso-width-relative:page;mso-height-relative:page;" filled="t" stroked="f" coordsize="21600,21600" arcsize="0.0315740740740741" o:gfxdata="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">
-                <v:fill type="tile" on="t" opacity="26214f" o:title="kki" focussize="0,0" recolor="t" rotate="t" r:id="rId4"/>
+              <v:roundrect id="_x0000_s1026" o:spid="_x0000_s1026" o:spt="2" style="position:absolute;left:0pt;margin-left:1.65pt;margin-top:-37.9pt;height:491.15pt;width:231.05pt;z-index:-251633664;v-text-anchor:middle;mso-width-relative:page;mso-height-relative:page;" filled="t" stroked="f" coordsize="21600,21600" arcsize="0.0315740740740741" o:gfxdata="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">
+                <v:fill type="tile" on="t" opacity="26214f" focussize="0,0" recolor="t" rotate="t" r:id="rId4"/>
                 <v:stroke on="f" weight="0.5pt" miterlimit="8" joinstyle="miter"/>
                 <v:imagedata o:title=""/>
                 <o:lock v:ext="edit" aspectratio="f"/>
@@ -1758,6 +1749,18 @@
                                 <w:lang w:val="pt-BR"/>
                               </w:rPr>
                               <w:tab/>
+                            </w:r>
+                            <w:r>
+                              <w:rPr>
+                                <w:rFonts w:hint="default" w:ascii="Segoe UI" w:hAnsi="Segoe UI" w:eastAsia="Microsoft YaHei UI Light" w:cs="Segoe UI"/>
+                                <w:b w:val="0"/>
+                                <w:bCs w:val="0"/>
+                                <w:color w:val="auto"/>
+                                <w:w w:val="100"/>
+                                <w:sz w:val="30"/>
+                                <w:szCs w:val="30"/>
+                                <w:lang w:val="pt-BR"/>
+                              </w:rPr>
                               <w:t>cancerologia, também chamada de oncologia, é a especialidade médica que estuda os cancros (tumores malignos) e a forma de como essas doenças se desenvolvem no organismo.</w:t>
                             </w:r>
                             <w:r>
@@ -1877,7 +1880,7 @@
           </mc:Choice>
           <mc:Fallback>
             <w:pict>
-              <v:shape id="_x0000_s1026" o:spid="_x0000_s1026" o:spt="202" type="#_x0000_t202" style="position:absolute;left:0pt;margin-left:6.95pt;margin-top:-23.65pt;height:450.15pt;width:205.2pt;z-index:251679744;mso-width-relative:page;mso-height-relative:page;" filled="f" stroked="f" coordsize="21600,21600" o:gfxdata="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">
+              <v:shape id="_x0000_s1026" o:spid="_x0000_s1026" o:spt="202" type="#_x0000_t202" style="position:absolute;left:0pt;margin-left:6.95pt;margin-top:-23.65pt;height:450.15pt;width:205.2pt;z-index:251679744;mso-width-relative:page;mso-height-relative:page;" filled="f" stroked="f" coordsize="21600,21600" o:gfxdata="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">
                 <v:fill on="f" focussize="0,0"/>
                 <v:stroke on="f" weight="0.5pt"/>
                 <v:imagedata o:title=""/>
@@ -2062,6 +2065,18 @@
                           <w:lang w:val="pt-BR"/>
                         </w:rPr>
                         <w:tab/>
+                      </w:r>
+                      <w:r>
+                        <w:rPr>
+                          <w:rFonts w:hint="default" w:ascii="Segoe UI" w:hAnsi="Segoe UI" w:eastAsia="Microsoft YaHei UI Light" w:cs="Segoe UI"/>
+                          <w:b w:val="0"/>
+                          <w:bCs w:val="0"/>
+                          <w:color w:val="auto"/>
+                          <w:w w:val="100"/>
+                          <w:sz w:val="30"/>
+                          <w:szCs w:val="30"/>
+                          <w:lang w:val="pt-BR"/>
+                        </w:rPr>
                         <w:t>cancerologia, também chamada de oncologia, é a especialidade médica que estuda os cancros (tumores malignos) e a forma de como essas doenças se desenvolvem no organismo.</w:t>
                       </w:r>
                       <w:r>
@@ -2511,7 +2526,7 @@
           </mc:Choice>
           <mc:Fallback>
             <w:pict>
-              <v:line id="_x0000_s1026" o:spid="_x0000_s1026" o:spt="20" style="position:absolute;left:0pt;margin-left:4.6pt;margin-top:-74.7pt;height:588.75pt;width:0pt;z-index:251674624;mso-width-relative:page;mso-height-relative:page;" filled="f" stroked="t" coordsize="21600,21600" o:gfxdata="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">
+              <v:line id="_x0000_s1026" o:spid="_x0000_s1026" o:spt="20" style="position:absolute;left:0pt;margin-left:4.6pt;margin-top:-74.7pt;height:588.75pt;width:0pt;z-index:251674624;mso-width-relative:page;mso-height-relative:page;" filled="f" stroked="t" coordsize="21600,21600" o:gfxdata="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">
                 <v:fill on="f" focussize="0,0"/>
                 <v:stroke weight="0.5pt" color="#5B9BD5 [3204]" miterlimit="8" joinstyle="miter"/>
                 <v:imagedata o:title=""/>
@@ -2631,7 +2646,7 @@
           <mc:Fallback>
             <w:pict>
               <v:roundrect id="_x0000_s1026" o:spid="_x0000_s1026" o:spt="2" style="position:absolute;left:0pt;margin-left:15.3pt;margin-top:-36.45pt;height:488.2pt;width:234.7pt;z-index:-251608064;v-text-anchor:middle;mso-width-relative:page;mso-height-relative:page;" filled="t" stroked="f" coordsize="21600,21600" arcsize="0.0315740740740741" o:gfxdata="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">
-                <v:fill type="tile" on="t" opacity="26214f" o:title="kki" focussize="0,0" recolor="t" rotate="t" r:id="rId4"/>
+                <v:fill type="tile" on="t" opacity="26214f" focussize="0,0" recolor="t" rotate="t" r:id="rId4"/>
                 <v:stroke on="f" weight="0.5pt" miterlimit="8" joinstyle="miter"/>
                 <v:imagedata o:title=""/>
                 <o:lock v:ext="edit" aspectratio="f"/>

</xml_diff>

<commit_message>
Alinhamento do Tema Rosa/Mulher v0.1.3
</commit_message>
<xml_diff>
--- a/folder Oconlogia.docx
+++ b/folder Oconlogia.docx
@@ -48,7 +48,7 @@
                   <wp:posOffset>-462915</wp:posOffset>
                 </wp:positionV>
                 <wp:extent cx="2980690" cy="6200140"/>
-                <wp:effectExtent l="15875" t="31750" r="70485" b="16510"/>
+                <wp:effectExtent l="4445" t="42545" r="81915" b="43815"/>
                 <wp:wrapNone/>
                 <wp:docPr id="7" name="Retângulo arredondado 7"/>
                 <wp:cNvGraphicFramePr/>
@@ -70,13 +70,13 @@
                           <a:blip r:embed="rId4">
                             <a:alphaModFix amt="40000"/>
                           </a:blip>
-                          <a:tile tx="0" ty="0" sx="100000" sy="100000" flip="none" algn="tl"/>
+                          <a:tile tx="-1143000" ty="0" sx="100000" sy="100000" flip="none" algn="t"/>
                         </a:blipFill>
                         <a:ln>
                           <a:noFill/>
                         </a:ln>
                         <a:effectLst>
-                          <a:outerShdw blurRad="50800" dist="38100" dir="18900000" algn="bl" rotWithShape="0">
+                          <a:outerShdw blurRad="50800" dist="38100" algn="l" rotWithShape="0">
                             <a:prstClr val="black">
                               <a:alpha val="40000"/>
                             </a:prstClr>
@@ -140,12 +140,12 @@
           </mc:Choice>
           <mc:Fallback>
             <w:pict>
-              <v:roundrect id="_x0000_s1026" o:spid="_x0000_s1026" o:spt="2" style="position:absolute;left:0pt;margin-left:-8.4pt;margin-top:-36.45pt;height:488.2pt;width:234.7pt;z-index:-251656192;v-text-anchor:middle;mso-width-relative:page;mso-height-relative:page;" filled="t" stroked="f" coordsize="21600,21600" arcsize="0.0315740740740741" o:gfxdata="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